<commit_message>
Export all in words implemented
</commit_message>
<xml_diff>
--- a/Reports/Enrollees/Bulkin.A.V.(12).docx
+++ b/Reports/Enrollees/Bulkin.A.V.(12).docx
@@ -51,6 +51,82 @@
         <w:t>Exams</w:t>
       </w:r>
     </w:p>
+    <w:tbl>
+      <w:tblPr>
+        <w:tblW w:type="auto" w:w="0"/>
+        <w:tblLook w:firstColumn="1" w:firstRow="1" w:lastColumn="0" w:lastRow="0" w:noHBand="0" w:noVBand="1" w:val="04A0"/>
+      </w:tblPr>
+      <w:tblGrid>
+        <w:gridCol w:w="1440"/>
+        <w:gridCol w:w="1440"/>
+        <w:gridCol w:w="1440"/>
+        <w:gridCol w:w="1440"/>
+        <w:gridCol w:w="1440"/>
+        <w:gridCol w:w="1440"/>
+      </w:tblGrid>
+      <w:tr>
+        <w:tc>
+          <w:tcPr>
+            <w:tcW w:type="dxa" w:w="1440"/>
+          </w:tcPr>
+          <w:p>
+            <w:r>
+              <w:t>ID</w:t>
+            </w:r>
+          </w:p>
+        </w:tc>
+        <w:tc>
+          <w:tcPr>
+            <w:tcW w:type="dxa" w:w="1440"/>
+          </w:tcPr>
+          <w:p>
+            <w:r>
+              <w:t>Name</w:t>
+            </w:r>
+          </w:p>
+        </w:tc>
+        <w:tc>
+          <w:tcPr>
+            <w:tcW w:type="dxa" w:w="1440"/>
+          </w:tcPr>
+          <w:p>
+            <w:r>
+              <w:t>Time</w:t>
+            </w:r>
+          </w:p>
+        </w:tc>
+        <w:tc>
+          <w:tcPr>
+            <w:tcW w:type="dxa" w:w="1440"/>
+          </w:tcPr>
+          <w:p>
+            <w:r>
+              <w:t>Status</w:t>
+            </w:r>
+          </w:p>
+        </w:tc>
+        <w:tc>
+          <w:tcPr>
+            <w:tcW w:type="dxa" w:w="1440"/>
+          </w:tcPr>
+          <w:p>
+            <w:r>
+              <w:t>Score</w:t>
+            </w:r>
+          </w:p>
+        </w:tc>
+        <w:tc>
+          <w:tcPr>
+            <w:tcW w:type="dxa" w:w="1440"/>
+          </w:tcPr>
+          <w:p>
+            <w:r>
+              <w:t>Examiner</w:t>
+            </w:r>
+          </w:p>
+        </w:tc>
+      </w:tr>
+    </w:tbl>
     <w:sectPr>
       <w:pgSz w:w="12240" w:h="15840"/>
       <w:pgMar w:top="1440" w:right="1800" w:bottom="1440" w:left="1800" w:header="720" w:footer="720" w:gutter="0"/>

</xml_diff>